<commit_message>
MAJ cartes phase construction
</commit_message>
<xml_diff>
--- a/Perspectives/src/Cartes/Perspectives_Cartes_phase_construction.docx
+++ b/Perspectives/src/Cartes/Perspectives_Cartes_phase_construction.docx
@@ -573,42 +573,7 @@
           <w:i/>
           <w:iCs/>
         </w:rPr>
-        <w:t>À</w:t>
-      </w:r>
-      <w:r>
-        <w:rPr>
-          <w:i/>
-          <w:iCs/>
-        </w:rPr>
-        <w:t xml:space="preserve"> quel point faire une grande carrière (avoir un poste haut placé, devenir un expert dans son domaine</w:t>
-      </w:r>
-      <w:r>
-        <w:rPr>
-          <w:i/>
-          <w:iCs/>
-        </w:rPr>
-        <w:t>,</w:t>
-      </w:r>
-      <w:r>
-        <w:rPr>
-          <w:i/>
-          <w:iCs/>
-        </w:rPr>
-        <w:t xml:space="preserve"> etc</w:t>
-      </w:r>
-      <w:r>
-        <w:rPr>
-          <w:i/>
-          <w:iCs/>
-        </w:rPr>
-        <w:t>.</w:t>
-      </w:r>
-      <w:r>
-        <w:rPr>
-          <w:i/>
-          <w:iCs/>
-        </w:rPr>
-        <w:t xml:space="preserve">) est-il important pour toi ? </w:t>
+        <w:t xml:space="preserve">À quel point faire une grande carrière (avoir un poste haut placé, devenir un expert dans son domaine, etc.) est-il important pour toi ? </w:t>
       </w:r>
     </w:p>
     <w:p>
@@ -624,21 +589,7 @@
           <w:i/>
           <w:iCs/>
         </w:rPr>
-        <w:t>Serais-tu prêt à mettre ta carrière entre parenthèse</w:t>
-      </w:r>
-      <w:r>
-        <w:rPr>
-          <w:i/>
-          <w:iCs/>
-        </w:rPr>
-        <w:t>s</w:t>
-      </w:r>
-      <w:r>
-        <w:rPr>
-          <w:i/>
-          <w:iCs/>
-        </w:rPr>
-        <w:t xml:space="preserve"> pour avoir des enfants ? </w:t>
+        <w:t xml:space="preserve">Serais-tu prêt à mettre ta carrière entre parenthèses pour avoir des enfants ? </w:t>
       </w:r>
     </w:p>
     <w:p>
@@ -654,7 +605,21 @@
           <w:i/>
           <w:iCs/>
         </w:rPr>
-        <w:t xml:space="preserve">Serais-tu prêt à abandonner ta carrière si ton ou ta partenaire était muté loin de ton lieu de travail ? </w:t>
+        <w:t>Serais-tu prêt à abandonner ta carrière si ton ou ta partenaire était muté</w:t>
+      </w:r>
+      <w:r>
+        <w:rPr>
+          <w:i/>
+          <w:iCs/>
+        </w:rPr>
+        <w:t>(e)</w:t>
+      </w:r>
+      <w:r>
+        <w:rPr>
+          <w:i/>
+          <w:iCs/>
+        </w:rPr>
+        <w:t xml:space="preserve"> loin de ton lieu de travail ? </w:t>
       </w:r>
     </w:p>
     <w:p>
@@ -782,78 +747,401 @@
           <w:iCs/>
         </w:rPr>
       </w:pPr>
+      <w:r>
+        <w:rPr>
+          <w:i/>
+          <w:iCs/>
+        </w:rPr>
+        <w:t xml:space="preserve">Penses-tu être en cohérence avec tes valeurs ? </w:t>
+      </w:r>
+    </w:p>
+    <w:p>
+      <w:pPr>
+        <w:jc w:val="both"/>
+        <w:rPr>
+          <w:i/>
+          <w:iCs/>
+        </w:rPr>
+      </w:pPr>
+      <w:r>
+        <w:rPr>
+          <w:i/>
+          <w:iCs/>
+        </w:rPr>
+        <w:t xml:space="preserve">Dans quelle mesure tes choix quotidiens reflètent-ils tes valeurs ? </w:t>
+      </w:r>
+    </w:p>
+    <w:p>
+      <w:pPr>
+        <w:jc w:val="both"/>
+        <w:rPr>
+          <w:i/>
+          <w:iCs/>
+        </w:rPr>
+      </w:pPr>
+      <w:r>
+        <w:rPr>
+          <w:i/>
+          <w:iCs/>
+        </w:rPr>
+        <w:t xml:space="preserve">Te considères-tu comme quelqu'un de militant ? </w:t>
+      </w:r>
+    </w:p>
+    <w:p>
+      <w:pPr>
+        <w:jc w:val="both"/>
+        <w:rPr>
+          <w:i/>
+          <w:iCs/>
+        </w:rPr>
+      </w:pPr>
+      <w:r>
+        <w:rPr>
+          <w:i/>
+          <w:iCs/>
+        </w:rPr>
+        <w:t xml:space="preserve">Serais-tu prêt à enfreindre la loi pour défendre tes valeurs ? </w:t>
+      </w:r>
+    </w:p>
+    <w:p>
+      <w:pPr>
+        <w:jc w:val="both"/>
+        <w:rPr>
+          <w:i/>
+          <w:iCs/>
+        </w:rPr>
+      </w:pPr>
+      <w:r>
+        <w:rPr>
+          <w:i/>
+          <w:iCs/>
+        </w:rPr>
+        <w:t xml:space="preserve">Est-ce que tu trouves que tu t'es forgé tes propres valeurs, ou bien qu'elles </w:t>
+      </w:r>
+      <w:proofErr w:type="gramStart"/>
+      <w:r>
+        <w:rPr>
+          <w:i/>
+          <w:iCs/>
+        </w:rPr>
+        <w:t>t'ont</w:t>
+      </w:r>
+      <w:proofErr w:type="gramEnd"/>
+      <w:r>
+        <w:rPr>
+          <w:i/>
+          <w:iCs/>
+        </w:rPr>
+        <w:t xml:space="preserve"> été transmises par tes parents ? </w:t>
+      </w:r>
+    </w:p>
+    <w:p>
+      <w:pPr>
+        <w:rPr>
+          <w:i/>
+          <w:iCs/>
+        </w:rPr>
+      </w:pPr>
+      <w:r>
+        <w:rPr>
+          <w:i/>
+          <w:iCs/>
+        </w:rPr>
+        <w:br w:type="page"/>
+      </w:r>
+    </w:p>
+    <w:p>
+      <w:pPr>
+        <w:jc w:val="center"/>
+        <w:rPr>
+          <w:b/>
+          <w:bCs/>
+        </w:rPr>
+      </w:pPr>
+      <w:r>
+        <w:rPr>
+          <w:b/>
+          <w:bCs/>
+          <w:noProof/>
+        </w:rPr>
+        <w:lastRenderedPageBreak/>
+        <w:drawing>
+          <wp:anchor distT="0" distB="0" distL="114300" distR="114300" simplePos="0" relativeHeight="251668480" behindDoc="1" locked="0" layoutInCell="1" allowOverlap="1" wp14:anchorId="788F3A5D" wp14:editId="6E7B9512">
+            <wp:simplePos x="0" y="0"/>
+            <wp:positionH relativeFrom="page">
+              <wp:align>left</wp:align>
+            </wp:positionH>
+            <wp:positionV relativeFrom="paragraph">
+              <wp:posOffset>-180340</wp:posOffset>
+            </wp:positionV>
+            <wp:extent cx="2651760" cy="3758123"/>
+            <wp:effectExtent l="0" t="0" r="0" b="0"/>
+            <wp:wrapNone/>
+            <wp:docPr id="5" name="Picture 5"/>
+            <wp:cNvGraphicFramePr>
+              <a:graphicFrameLocks xmlns:a="http://schemas.openxmlformats.org/drawingml/2006/main" noChangeAspect="1"/>
+            </wp:cNvGraphicFramePr>
+            <a:graphic xmlns:a="http://schemas.openxmlformats.org/drawingml/2006/main">
+              <a:graphicData uri="http://schemas.openxmlformats.org/drawingml/2006/picture">
+                <pic:pic xmlns:pic="http://schemas.openxmlformats.org/drawingml/2006/picture">
+                  <pic:nvPicPr>
+                    <pic:cNvPr id="0" name="Picture 1"/>
+                    <pic:cNvPicPr>
+                      <a:picLocks noChangeAspect="1" noChangeArrowheads="1"/>
+                    </pic:cNvPicPr>
+                  </pic:nvPicPr>
+                  <pic:blipFill>
+                    <a:blip r:embed="rId8">
+                      <a:extLst>
+                        <a:ext uri="{28A0092B-C50C-407E-A947-70E740481C1C}">
+                          <a14:useLocalDpi xmlns:a14="http://schemas.microsoft.com/office/drawing/2010/main" val="0"/>
+                        </a:ext>
+                      </a:extLst>
+                    </a:blip>
+                    <a:srcRect/>
+                    <a:stretch>
+                      <a:fillRect/>
+                    </a:stretch>
+                  </pic:blipFill>
+                  <pic:spPr bwMode="auto">
+                    <a:xfrm>
+                      <a:off x="0" y="0"/>
+                      <a:ext cx="2651760" cy="3758123"/>
+                    </a:xfrm>
+                    <a:prstGeom prst="rect">
+                      <a:avLst/>
+                    </a:prstGeom>
+                    <a:noFill/>
+                    <a:ln>
+                      <a:noFill/>
+                    </a:ln>
+                  </pic:spPr>
+                </pic:pic>
+              </a:graphicData>
+            </a:graphic>
+            <wp14:sizeRelH relativeFrom="margin">
+              <wp14:pctWidth>0</wp14:pctWidth>
+            </wp14:sizeRelH>
+            <wp14:sizeRelV relativeFrom="margin">
+              <wp14:pctHeight>0</wp14:pctHeight>
+            </wp14:sizeRelV>
+          </wp:anchor>
+        </w:drawing>
+      </w:r>
+      <w:r>
+        <w:rPr>
+          <w:b/>
+          <w:bCs/>
+        </w:rPr>
+        <w:t>Débat</w:t>
+      </w:r>
+    </w:p>
+    <w:p>
+      <w:pPr>
+        <w:rPr>
+          <w:i/>
+          <w:iCs/>
+        </w:rPr>
+      </w:pPr>
+      <w:r>
+        <w:rPr>
+          <w:i/>
+          <w:iCs/>
+        </w:rPr>
+        <w:t xml:space="preserve">Veux-tu voyager ? Découvrir le monde ? Si oui, quand comptes-tu le faire ? Après tes études, ou à ta retraite ? Profiteras-tu de la même manière à la retraite ? </w:t>
+      </w:r>
+    </w:p>
+    <w:p>
+      <w:pPr>
+        <w:rPr>
+          <w:i/>
+          <w:iCs/>
+        </w:rPr>
+      </w:pPr>
+      <w:r>
+        <w:rPr>
+          <w:i/>
+          <w:iCs/>
+        </w:rPr>
+        <w:t xml:space="preserve">Veux-tu voyager tout confort, ou au plus près de l'habitant ? </w:t>
+      </w:r>
+    </w:p>
+    <w:p>
+      <w:pPr>
+        <w:rPr>
+          <w:i/>
+          <w:iCs/>
+        </w:rPr>
+      </w:pPr>
+      <w:r>
+        <w:rPr>
+          <w:i/>
+          <w:iCs/>
+        </w:rPr>
+        <w:t>Enfin, si tu veux voyager, qu'est-ce que tu comptes en retirer ?</w:t>
+      </w:r>
+    </w:p>
+    <w:p>
+      <w:pPr>
+        <w:rPr>
+          <w:i/>
+          <w:iCs/>
+        </w:rPr>
+      </w:pPr>
+      <w:r>
+        <w:rPr>
+          <w:i/>
+          <w:iCs/>
+        </w:rPr>
+        <w:br w:type="page"/>
+      </w:r>
+    </w:p>
+    <w:p>
+      <w:pPr>
+        <w:jc w:val="center"/>
+        <w:rPr>
+          <w:b/>
+          <w:bCs/>
+        </w:rPr>
+      </w:pPr>
+      <w:r>
+        <w:rPr>
+          <w:b/>
+          <w:bCs/>
+          <w:noProof/>
+        </w:rPr>
+        <w:lastRenderedPageBreak/>
+        <w:drawing>
+          <wp:anchor distT="0" distB="0" distL="114300" distR="114300" simplePos="0" relativeHeight="251670528" behindDoc="1" locked="0" layoutInCell="1" allowOverlap="1" wp14:anchorId="4513F1D1" wp14:editId="0E7D5306">
+            <wp:simplePos x="0" y="0"/>
+            <wp:positionH relativeFrom="page">
+              <wp:align>right</wp:align>
+            </wp:positionH>
+            <wp:positionV relativeFrom="paragraph">
+              <wp:posOffset>-189865</wp:posOffset>
+            </wp:positionV>
+            <wp:extent cx="2651760" cy="3758123"/>
+            <wp:effectExtent l="0" t="0" r="0" b="0"/>
+            <wp:wrapNone/>
+            <wp:docPr id="6" name="Picture 6"/>
+            <wp:cNvGraphicFramePr>
+              <a:graphicFrameLocks xmlns:a="http://schemas.openxmlformats.org/drawingml/2006/main" noChangeAspect="1"/>
+            </wp:cNvGraphicFramePr>
+            <a:graphic xmlns:a="http://schemas.openxmlformats.org/drawingml/2006/main">
+              <a:graphicData uri="http://schemas.openxmlformats.org/drawingml/2006/picture">
+                <pic:pic xmlns:pic="http://schemas.openxmlformats.org/drawingml/2006/picture">
+                  <pic:nvPicPr>
+                    <pic:cNvPr id="0" name="Picture 1"/>
+                    <pic:cNvPicPr>
+                      <a:picLocks noChangeAspect="1" noChangeArrowheads="1"/>
+                    </pic:cNvPicPr>
+                  </pic:nvPicPr>
+                  <pic:blipFill>
+                    <a:blip r:embed="rId8">
+                      <a:extLst>
+                        <a:ext uri="{28A0092B-C50C-407E-A947-70E740481C1C}">
+                          <a14:useLocalDpi xmlns:a14="http://schemas.microsoft.com/office/drawing/2010/main" val="0"/>
+                        </a:ext>
+                      </a:extLst>
+                    </a:blip>
+                    <a:srcRect/>
+                    <a:stretch>
+                      <a:fillRect/>
+                    </a:stretch>
+                  </pic:blipFill>
+                  <pic:spPr bwMode="auto">
+                    <a:xfrm>
+                      <a:off x="0" y="0"/>
+                      <a:ext cx="2651760" cy="3758123"/>
+                    </a:xfrm>
+                    <a:prstGeom prst="rect">
+                      <a:avLst/>
+                    </a:prstGeom>
+                    <a:noFill/>
+                    <a:ln>
+                      <a:noFill/>
+                    </a:ln>
+                  </pic:spPr>
+                </pic:pic>
+              </a:graphicData>
+            </a:graphic>
+            <wp14:sizeRelH relativeFrom="margin">
+              <wp14:pctWidth>0</wp14:pctWidth>
+            </wp14:sizeRelH>
+            <wp14:sizeRelV relativeFrom="margin">
+              <wp14:pctHeight>0</wp14:pctHeight>
+            </wp14:sizeRelV>
+          </wp:anchor>
+        </w:drawing>
+      </w:r>
+      <w:r>
+        <w:rPr>
+          <w:b/>
+          <w:bCs/>
+        </w:rPr>
+        <w:t>Débat</w:t>
+      </w:r>
       <w:bookmarkStart w:id="0" w:name="_GoBack"/>
       <w:bookmarkEnd w:id="0"/>
-      <w:r>
-        <w:rPr>
-          <w:i/>
-          <w:iCs/>
-        </w:rPr>
-        <w:t xml:space="preserve">Te considères-tu comme quelqu'un de militant ? </w:t>
-      </w:r>
-    </w:p>
-    <w:p>
-      <w:pPr>
-        <w:jc w:val="both"/>
-        <w:rPr>
-          <w:i/>
-          <w:iCs/>
-        </w:rPr>
-      </w:pPr>
-      <w:r>
-        <w:rPr>
-          <w:i/>
-          <w:iCs/>
-        </w:rPr>
-        <w:t xml:space="preserve">Arrives-tu à vivre en accord avec tes valeurs ? </w:t>
-      </w:r>
-    </w:p>
-    <w:p>
-      <w:pPr>
-        <w:jc w:val="both"/>
-        <w:rPr>
-          <w:i/>
-          <w:iCs/>
-        </w:rPr>
-      </w:pPr>
-      <w:r>
-        <w:rPr>
-          <w:i/>
-          <w:iCs/>
-        </w:rPr>
-        <w:t xml:space="preserve">À quel point tes valeurs se reflètent dans tes choix quotidiens ? </w:t>
-      </w:r>
-    </w:p>
-    <w:p>
-      <w:pPr>
-        <w:jc w:val="both"/>
-        <w:rPr>
-          <w:i/>
-          <w:iCs/>
-        </w:rPr>
-      </w:pPr>
-      <w:r>
-        <w:rPr>
-          <w:i/>
-          <w:iCs/>
-        </w:rPr>
-        <w:t xml:space="preserve">Serais-tu prêt à enfreindre la loi pour défendre tes valeurs ? </w:t>
-      </w:r>
-    </w:p>
-    <w:p>
-      <w:pPr>
-        <w:jc w:val="both"/>
-        <w:rPr>
-          <w:i/>
-          <w:iCs/>
-        </w:rPr>
-      </w:pPr>
-      <w:r>
-        <w:rPr>
-          <w:i/>
-          <w:iCs/>
-        </w:rPr>
-        <w:t>Est-ce que tu trouves que tu t'es forgé tes propres valeurs, ou bien t'ont-elles été transmises par tes parents ? </w:t>
+    </w:p>
+    <w:p>
+      <w:pPr>
+        <w:rPr>
+          <w:i/>
+          <w:iCs/>
+        </w:rPr>
+      </w:pPr>
+      <w:r>
+        <w:rPr>
+          <w:i/>
+          <w:iCs/>
+        </w:rPr>
+        <w:t xml:space="preserve">Quelle est la place de la spiritualité dans ta vie ? </w:t>
+      </w:r>
+    </w:p>
+    <w:p>
+      <w:pPr>
+        <w:rPr>
+          <w:i/>
+          <w:iCs/>
+        </w:rPr>
+      </w:pPr>
+      <w:r>
+        <w:rPr>
+          <w:i/>
+          <w:iCs/>
+        </w:rPr>
+        <w:t xml:space="preserve">As-tu des croyances spirituelles ? </w:t>
+      </w:r>
+    </w:p>
+    <w:p>
+      <w:pPr>
+        <w:rPr>
+          <w:i/>
+          <w:iCs/>
+        </w:rPr>
+      </w:pPr>
+      <w:r>
+        <w:rPr>
+          <w:i/>
+          <w:iCs/>
+        </w:rPr>
+        <w:t xml:space="preserve">Trouves-tu que ta vie manque de sens ? </w:t>
+      </w:r>
+    </w:p>
+    <w:p>
+      <w:pPr>
+        <w:rPr>
+          <w:b/>
+          <w:bCs/>
+        </w:rPr>
+      </w:pPr>
+      <w:r>
+        <w:rPr>
+          <w:i/>
+          <w:iCs/>
+        </w:rPr>
+        <w:t>Comment pourrais-tu changer ça ?</w:t>
       </w:r>
     </w:p>
     <w:sectPr>
@@ -3115,7 +3403,7 @@
 </file>
 
 <file path=customXml/itemProps1.xml><?xml version="1.0" encoding="utf-8"?>
-<ds:datastoreItem xmlns:ds="http://schemas.openxmlformats.org/officeDocument/2006/customXml" ds:itemID="{FDACF78D-19C6-4915-AEB1-FCC456BF7F0E}">
+<ds:datastoreItem xmlns:ds="http://schemas.openxmlformats.org/officeDocument/2006/customXml" ds:itemID="{7ABD1928-2969-45C3-AD14-939CC398C0AA}">
   <ds:schemaRefs>
     <ds:schemaRef ds:uri="http://schemas.openxmlformats.org/officeDocument/2006/bibliography"/>
   </ds:schemaRefs>

</xml_diff>